<commit_message>
added Tools and Technologies to latex documentation
</commit_message>
<xml_diff>
--- a/doc/4 Tools and Technologies.docx
+++ b/doc/4 Tools and Technologies.docx
@@ -138,16 +138,84 @@
     </w:p>
     <w:p>
       <w:r>
-        <w:t xml:space="preserve">As already discussed in section 3, Theoretical Concepts, there are several competing platforms that permits developers to build their own chatbot. Most of the major software big-players nowadays, such as Google, Facebook, Microsoft, are taking part in the development of these platforms and provide their own solutions, for example API.ai (Google), wit.ai (Facebook), luis.ai (Microsoft) or IBM Watson. Out of these contestants, api.ai and wit.ai seem to be the most widely known </w:t>
+        <w:t xml:space="preserve">As already discussed in </w:t>
+      </w:r>
+      <w:r>
+        <w:t>the previous chapter</w:t>
+      </w:r>
+      <w:r>
+        <w:t>, there are several competing plat</w:t>
+      </w:r>
+      <w:r>
+        <w:t>forms that permit</w:t>
+      </w:r>
+      <w:r>
+        <w:t xml:space="preserve"> developers to build their own chatbot. Most of the major software big-players nowadays, such as Google, Facebook, Microsoft, are taking part in the development of these platforms and provide their own solutions, for example API.ai (Google), wit.ai (Facebook), luis.ai (Microsoft) or IBM Watson. Out of these contestants, api.ai and wit.ai s</w:t>
+      </w:r>
+      <w:r>
+        <w:t>eem to be the most widely known</w:t>
+      </w:r>
+      <w:r>
+        <w:t xml:space="preserve"> and easiest to use. Therefore, both options were investigated to see which one would be the most suitable for this project. </w:t>
+      </w:r>
+    </w:p>
+    <w:p>
+      <w:pPr>
+        <w:pStyle w:val="berschrift3"/>
+      </w:pPr>
+      <w:r>
+        <w:t xml:space="preserve">4.2.1 </w:t>
+      </w:r>
+      <w:r>
+        <w:t>API</w:t>
+      </w:r>
+      <w:r>
+        <w:t>.ai</w:t>
+      </w:r>
+    </w:p>
+    <w:p>
+      <w:r>
+        <w:t>API</w:t>
+      </w:r>
+      <w:r>
+        <w:t xml:space="preserve">.ai </w:t>
       </w:r>
       <w:r>
         <w:rPr>
           <w:vertAlign w:val="superscript"/>
         </w:rPr>
-        <w:t>9</w:t>
-      </w:r>
-      <w:r>
-        <w:t xml:space="preserve"> and easiest to use. Therefore, both options were investigated to see which one would be the most suitable for this project. </w:t>
+        <w:t>10</w:t>
+      </w:r>
+      <w:r>
+        <w:t xml:space="preserve"> is a natural language processing platform by Google that facilitates creating conversational user interfaces. In order to model conversations, entities and intents are used as key concepts. </w:t>
+      </w:r>
+      <w:r>
+        <w:t>API</w:t>
+      </w:r>
+      <w:r>
+        <w:t xml:space="preserve">.ai provides a rich management toolset as well as a simply one-click-integration mechanism to import the chatbot into a variety of mobile apps. Also, the modeled conversation flow in api.ai can be accessed by submitting queries through the REST-like HTTP endpoints. </w:t>
+      </w:r>
+    </w:p>
+    <w:p>
+      <w:pPr>
+        <w:rPr>
+          <w:i/>
+        </w:rPr>
+      </w:pPr>
+      <w:r>
+        <w:t>API</w:t>
+      </w:r>
+      <w:r>
+        <w:t xml:space="preserve">.ai offers a variety of prebuilt agents that can be used as a base for the own conversational interface. On top of it, the conversational interface can be enabled to support </w:t>
+      </w:r>
+      <w:r>
+        <w:rPr>
+          <w:i/>
+        </w:rPr>
+        <w:t>small talk</w:t>
+      </w:r>
+      <w:r>
+        <w:t>, allowing it to reply to basic, unspecific user input without any further development.</w:t>
       </w:r>
     </w:p>
     <w:p>
@@ -155,44 +223,93 @@
         <w:pStyle w:val="berschrift3"/>
       </w:pPr>
       <w:r>
-        <w:t xml:space="preserve">4.2.1 </w:t>
-      </w:r>
-      <w:proofErr w:type="gramStart"/>
-      <w:r>
-        <w:t>api.ai</w:t>
-      </w:r>
-      <w:proofErr w:type="gramEnd"/>
-    </w:p>
-    <w:p>
-      <w:r>
-        <w:t xml:space="preserve">api.ai </w:t>
+        <w:t xml:space="preserve">4.2.2 </w:t>
+      </w:r>
+      <w:r>
+        <w:t>W</w:t>
+      </w:r>
+      <w:r>
+        <w:t>it.ai</w:t>
+      </w:r>
+    </w:p>
+    <w:p>
+      <w:r>
+        <w:t xml:space="preserve">Like api.ai, wit.ai is a natural language processing platform. It was acquired by Facebook in January 2015 and is free to use ever since then </w:t>
       </w:r>
       <w:r>
         <w:rPr>
           <w:vertAlign w:val="superscript"/>
         </w:rPr>
-        <w:t>10</w:t>
-      </w:r>
-      <w:r>
-        <w:t xml:space="preserve"> is a natural language processing platform by Google that facilitates creating conversational user interfaces. In order to model conversations, entities and intents are used as key concepts. </w:t>
-      </w:r>
-      <w:proofErr w:type="gramStart"/>
-      <w:r>
-        <w:t>api.ai</w:t>
-      </w:r>
-      <w:proofErr w:type="gramEnd"/>
-      <w:r>
-        <w:t xml:space="preserve"> provides a rich management toolset as well as a simply one-click-integration mechanism to import the chatbot into a variety of mobile apps. Also, the modeled conversation flow in api.ai can be accessed by submitting queries through the REST-like HTTP endpoints. </w:t>
-      </w:r>
-    </w:p>
-    <w:p>
-      <w:pPr>
-        <w:rPr>
-          <w:i/>
-        </w:rPr>
-      </w:pPr>
-      <w:r>
-        <w:t xml:space="preserve">Api.ai offers a variety of prebuilt agents that can be used as a base for the own conversational interface. On top of it, the conversational interface can be enabled to support </w:t>
+        <w:t>11</w:t>
+      </w:r>
+      <w:r>
+        <w:t>. Its key concepts for language processing include entities, intents and, additionally, stories. Stories help to create basic user scenarios in which typical user and cha</w:t>
+      </w:r>
+      <w:r>
+        <w:t>tbot conversations are designed</w:t>
+      </w:r>
+      <w:r>
+        <w:rPr>
+          <w:vertAlign w:val="superscript"/>
+        </w:rPr>
+        <w:softHyphen/>
+      </w:r>
+      <w:r>
+        <w:rPr>
+          <w:vertAlign w:val="superscript"/>
+        </w:rPr>
+        <w:softHyphen/>
+      </w:r>
+      <w:r>
+        <w:rPr>
+          <w:vertAlign w:val="superscript"/>
+        </w:rPr>
+        <w:softHyphen/>
+      </w:r>
+      <w:r>
+        <w:rPr>
+          <w:vertAlign w:val="subscript"/>
+        </w:rPr>
+        <w:t>.</w:t>
+      </w:r>
+      <w:r>
+        <w:t xml:space="preserve"> Regarding integration, wit.ai provides a web service API to integrate the designed conversational interface in messaging apps.</w:t>
+      </w:r>
+    </w:p>
+    <w:p>
+      <w:pPr>
+        <w:pStyle w:val="berschrift3"/>
+      </w:pPr>
+      <w:r>
+        <w:t xml:space="preserve">4.2.3. </w:t>
+      </w:r>
+      <w:r>
+        <w:t>Choice of P</w:t>
+      </w:r>
+      <w:r>
+        <w:t>latform (api.ai)</w:t>
+      </w:r>
+    </w:p>
+    <w:p>
+      <w:r>
+        <w:t xml:space="preserve">After testing both platforms, both left a good impression and seem to be suitable to use. On the one hand, </w:t>
+      </w:r>
+      <w:proofErr w:type="spellStart"/>
+      <w:r>
+        <w:t>W</w:t>
+      </w:r>
+      <w:r>
+        <w:t>it.ai’s</w:t>
+      </w:r>
+      <w:proofErr w:type="spellEnd"/>
+      <w:r>
+        <w:t xml:space="preserve"> story feature seems promising to design conversations in an easy way, but is still in beta status. However, </w:t>
+      </w:r>
+      <w:r>
+        <w:t>API</w:t>
+      </w:r>
+      <w:r>
+        <w:t xml:space="preserve">.ai convinces with its rich management toolset, an extensive documentation and the integration of simple conversational features such as </w:t>
       </w:r>
       <w:r>
         <w:rPr>
@@ -200,97 +317,6 @@
         </w:rPr>
         <w:t>small talk</w:t>
       </w:r>
-      <w:r>
-        <w:t>, allowing it to reply to basic, unspecific user input without any further development.</w:t>
-      </w:r>
-    </w:p>
-    <w:p>
-      <w:pPr>
-        <w:pStyle w:val="berschrift3"/>
-      </w:pPr>
-      <w:r>
-        <w:t xml:space="preserve">4.2.2 </w:t>
-      </w:r>
-      <w:proofErr w:type="gramStart"/>
-      <w:r>
-        <w:t>wit.ai</w:t>
-      </w:r>
-      <w:proofErr w:type="gramEnd"/>
-    </w:p>
-    <w:p>
-      <w:r>
-        <w:t xml:space="preserve">Like api.ai, wit.ai is a natural language processing platform. It was acquired by Facebook in January 2015 and is free to use ever since then </w:t>
-      </w:r>
-      <w:r>
-        <w:rPr>
-          <w:vertAlign w:val="superscript"/>
-        </w:rPr>
-        <w:t>11</w:t>
-      </w:r>
-      <w:r>
-        <w:t xml:space="preserve">. Its key concepts for language processing include entities, intents and, additionally, stories. Stories help to create basic user scenarios in which typical user and chatbot conversations are designed </w:t>
-      </w:r>
-      <w:r>
-        <w:rPr>
-          <w:vertAlign w:val="superscript"/>
-        </w:rPr>
-        <w:t>12</w:t>
-      </w:r>
-      <w:r>
-        <w:rPr>
-          <w:vertAlign w:val="superscript"/>
-        </w:rPr>
-        <w:softHyphen/>
-      </w:r>
-      <w:r>
-        <w:rPr>
-          <w:vertAlign w:val="superscript"/>
-        </w:rPr>
-        <w:softHyphen/>
-      </w:r>
-      <w:r>
-        <w:rPr>
-          <w:vertAlign w:val="superscript"/>
-        </w:rPr>
-        <w:softHyphen/>
-      </w:r>
-      <w:r>
-        <w:rPr>
-          <w:vertAlign w:val="subscript"/>
-        </w:rPr>
-        <w:t>.</w:t>
-      </w:r>
-      <w:r>
-        <w:t xml:space="preserve"> Regarding integration, wit.ai provides a web service API to integrate the designed conversational interface in messaging apps.</w:t>
-      </w:r>
-    </w:p>
-    <w:p/>
-    <w:p>
-      <w:pPr>
-        <w:pStyle w:val="berschrift3"/>
-      </w:pPr>
-      <w:r>
-        <w:t>4.2.3. Conclusion: Choice of platform (api.ai)</w:t>
-      </w:r>
-    </w:p>
-    <w:p>
-      <w:r>
-        <w:t xml:space="preserve">After testing both platforms, both left a good impression and seem to be suitable to use. On the one hand, </w:t>
-      </w:r>
-      <w:proofErr w:type="spellStart"/>
-      <w:r>
-        <w:t>wit.ai’s</w:t>
-      </w:r>
-      <w:proofErr w:type="spellEnd"/>
-      <w:r>
-        <w:t xml:space="preserve"> story feature seems promising to design conversations in an easy way, but is still in beta status. However, api.ai convinces with its rich management toolset, an extensive documentation and the integration of simple conversational features such as </w:t>
-      </w:r>
-      <w:r>
-        <w:rPr>
-          <w:i/>
-        </w:rPr>
-        <w:t>small talk</w:t>
-      </w:r>
     </w:p>
     <w:p>
       <w:pPr>
@@ -302,6 +328,7 @@
         <w:pStyle w:val="berschrift2"/>
       </w:pPr>
       <w:r>
+        <w:lastRenderedPageBreak/>
         <w:t xml:space="preserve">4.1 </w:t>
       </w:r>
       <w:r>
@@ -501,7 +528,13 @@
         <w:t>e</w:t>
       </w:r>
       <w:r>
-        <w:t xml:space="preserve"> spatial extension for </w:t>
+        <w:t xml:space="preserve"> spatial </w:t>
+      </w:r>
+      <w:r>
+        <w:t>extender</w:t>
+      </w:r>
+      <w:r>
+        <w:t xml:space="preserve"> for </w:t>
       </w:r>
       <w:r>
         <w:t xml:space="preserve">the object-relational database system </w:t>
@@ -650,343 +683,348 @@
         <w:t xml:space="preserve">databases by providing a graphic user interface. Among many features, it </w:t>
       </w:r>
       <w:r>
-        <w:t xml:space="preserve">comes with an SQL editor tool to create and run queries and displays data entries </w:t>
+        <w:t>comes with an SQL editor tool to create and run qu</w:t>
+      </w:r>
+      <w:r>
+        <w:t>eries and displays data entries</w:t>
+      </w:r>
+      <w:r>
+        <w:rPr>
+          <w:vertAlign w:val="subscript"/>
+        </w:rPr>
+        <w:t>.</w:t>
+      </w:r>
+    </w:p>
+    <w:p>
+      <w:pPr>
+        <w:pStyle w:val="berschrift3"/>
+      </w:pPr>
+      <w:r>
+        <w:t>4.1.4 Osmosis 0.44.1</w:t>
+      </w:r>
+    </w:p>
+    <w:p>
+      <w:r>
+        <w:rPr>
+          <w:i/>
+        </w:rPr>
+        <w:t>Osmosis</w:t>
+      </w:r>
+      <w:r>
+        <w:t xml:space="preserve"> </w:t>
       </w:r>
       <w:r>
         <w:rPr>
           <w:vertAlign w:val="superscript"/>
         </w:rPr>
-        <w:t>6</w:t>
-      </w:r>
-      <w:r>
-        <w:rPr>
-          <w:vertAlign w:val="subscript"/>
+        <w:t>7</w:t>
+      </w:r>
+      <w:r>
+        <w:t xml:space="preserve"> is an open source command-line based </w:t>
+      </w:r>
+      <w:r>
+        <w:t xml:space="preserve">application that is able to process data from </w:t>
+      </w:r>
+      <w:proofErr w:type="spellStart"/>
+      <w:r>
+        <w:rPr>
+          <w:i/>
+        </w:rPr>
+        <w:t>OpenStreetMap</w:t>
+      </w:r>
+      <w:proofErr w:type="spellEnd"/>
+      <w:r>
+        <w:rPr>
+          <w:i/>
         </w:rPr>
         <w:t>.</w:t>
       </w:r>
+      <w:r>
+        <w:t xml:space="preserve"> In this project, it was </w:t>
+      </w:r>
+      <w:r>
+        <w:t>principally</w:t>
+      </w:r>
+      <w:r>
+        <w:t xml:space="preserve"> used to import data from OSM file</w:t>
+      </w:r>
+      <w:r>
+        <w:t>s</w:t>
+      </w:r>
+      <w:r>
+        <w:t xml:space="preserve"> into the PostgreSQL database. </w:t>
+      </w:r>
+    </w:p>
+    <w:p>
+      <w:r>
+        <w:t>At first</w:t>
+      </w:r>
+      <w:r>
+        <w:t xml:space="preserve">, the similar tool osm2psql was investigated and used in this project. However, during research it turned out that </w:t>
+      </w:r>
+      <w:r>
+        <w:t>osm2psq</w:t>
+      </w:r>
+      <w:r>
+        <w:t xml:space="preserve">l is not the right fit </w:t>
+      </w:r>
+      <w:r>
+        <w:t xml:space="preserve">because its main objective is the import of </w:t>
+      </w:r>
+      <w:r>
+        <w:t>.</w:t>
+      </w:r>
+      <w:proofErr w:type="spellStart"/>
+      <w:r>
+        <w:t>osm</w:t>
+      </w:r>
+      <w:proofErr w:type="spellEnd"/>
+      <w:r>
+        <w:t xml:space="preserve"> files for rendering pur</w:t>
+      </w:r>
+      <w:r>
+        <w:t>poses. Due to this reason, only</w:t>
+      </w:r>
+      <w:r>
+        <w:t xml:space="preserve"> data that are render relevant are </w:t>
+      </w:r>
+      <w:r>
+        <w:t xml:space="preserve">imported into the </w:t>
+      </w:r>
+      <w:proofErr w:type="spellStart"/>
+      <w:r>
+        <w:t>PostgresSQ</w:t>
+      </w:r>
+      <w:r>
+        <w:t>L</w:t>
+      </w:r>
+      <w:proofErr w:type="spellEnd"/>
+      <w:r>
+        <w:t xml:space="preserve"> data</w:t>
+      </w:r>
+      <w:r>
+        <w:t>base</w:t>
+      </w:r>
+      <w:r>
+        <w:t>. On the other hand, Osmosis imports</w:t>
+      </w:r>
+      <w:r>
+        <w:t xml:space="preserve"> all of</w:t>
+      </w:r>
+      <w:r>
+        <w:t xml:space="preserve"> the raw </w:t>
+      </w:r>
+      <w:r>
+        <w:t>.</w:t>
+      </w:r>
+      <w:proofErr w:type="spellStart"/>
+      <w:r>
+        <w:t>osm</w:t>
+      </w:r>
+      <w:proofErr w:type="spellEnd"/>
+      <w:r>
+        <w:t xml:space="preserve"> </w:t>
+      </w:r>
+      <w:r>
+        <w:t xml:space="preserve">data, namely Nodes, Ways, Relations and their corresponding </w:t>
+      </w:r>
+      <w:r>
+        <w:t xml:space="preserve">tags </w:t>
+      </w:r>
+      <w:r>
+        <w:rPr>
+          <w:vertAlign w:val="superscript"/>
+        </w:rPr>
+        <w:t>8</w:t>
+      </w:r>
+      <w:r>
+        <w:t>.</w:t>
+      </w:r>
+    </w:p>
+    <w:p/>
+    <w:p>
+      <w:pPr>
+        <w:ind w:firstLine="0"/>
+      </w:pPr>
+    </w:p>
+    <w:p>
+      <w:pPr>
+        <w:pStyle w:val="berschrift2"/>
+      </w:pPr>
+      <w:r>
+        <w:lastRenderedPageBreak/>
+        <w:t xml:space="preserve">4.3 </w:t>
+      </w:r>
+      <w:r>
+        <w:t>External Services</w:t>
+      </w:r>
     </w:p>
     <w:p>
       <w:pPr>
         <w:pStyle w:val="berschrift3"/>
       </w:pPr>
       <w:r>
-        <w:t>4.1.4 Osmosis 0.44.1</w:t>
-      </w:r>
-    </w:p>
-    <w:p>
-      <w:r>
-        <w:t xml:space="preserve">Osmosis </w:t>
-      </w:r>
-      <w:r>
-        <w:rPr>
-          <w:vertAlign w:val="superscript"/>
-        </w:rPr>
-        <w:t>7</w:t>
-      </w:r>
-      <w:r>
-        <w:t xml:space="preserve"> is an open source command-line based </w:t>
-      </w:r>
-      <w:r>
-        <w:t xml:space="preserve">application that is able to process data from </w:t>
-      </w:r>
-      <w:r>
-        <w:rPr>
-          <w:i/>
-        </w:rPr>
-        <w:t>Open Street Maps</w:t>
-      </w:r>
-      <w:r>
-        <w:rPr>
-          <w:i/>
-        </w:rPr>
-        <w:t>.</w:t>
-      </w:r>
-      <w:r>
-        <w:t xml:space="preserve"> In this project, it was </w:t>
-      </w:r>
-      <w:r>
-        <w:t>principally</w:t>
-      </w:r>
-      <w:r>
-        <w:t xml:space="preserve"> used to import data from OSM file</w:t>
-      </w:r>
-      <w:r>
-        <w:t>s</w:t>
-      </w:r>
-      <w:r>
-        <w:t xml:space="preserve"> into the PostgreSQL database. </w:t>
-      </w:r>
-    </w:p>
-    <w:p>
-      <w:r>
-        <w:t>At first</w:t>
-      </w:r>
-      <w:r>
-        <w:t xml:space="preserve">, the similar tool osm2psql was investigated and used in this project. However, during research it turned out that </w:t>
-      </w:r>
-      <w:r>
-        <w:t>osm2psq</w:t>
-      </w:r>
-      <w:r>
-        <w:t xml:space="preserve">l is not the right fit </w:t>
-      </w:r>
-      <w:r>
-        <w:t xml:space="preserve">because its main objective is the import of </w:t>
-      </w:r>
-      <w:r>
-        <w:t>.</w:t>
+        <w:t>Telegram</w:t>
+      </w:r>
+    </w:p>
+    <w:p>
+      <w:pPr>
+        <w:ind w:firstLine="0"/>
+      </w:pPr>
+      <w:r>
+        <w:rPr>
+          <w:i/>
+        </w:rPr>
+        <w:t>Telegram</w:t>
+      </w:r>
+      <w:r>
+        <w:t xml:space="preserve">[x] is an instant messaging app for smartphones, tablets or computers. There are available versions for iOS, Android, Windows Phone, as well as desktop applications for Windows, OSX and Linux. Telegram concentrates on speed and security of its messages. </w:t>
+      </w:r>
+    </w:p>
+    <w:p>
+      <w:pPr>
+        <w:ind w:firstLine="0"/>
+      </w:pPr>
+      <w:r>
+        <w:t xml:space="preserve">In June 2015, Telegram introduced its Bot API, allowing third-party developers to integrate their own bots into the messenger. The bots are controlled sending HTTPS request. In this project, incoming updates from Telegram are received via an outgoing </w:t>
       </w:r>
       <w:proofErr w:type="spellStart"/>
       <w:r>
-        <w:t>osm</w:t>
+        <w:t>webhook</w:t>
       </w:r>
       <w:proofErr w:type="spellEnd"/>
       <w:r>
-        <w:t xml:space="preserve"> files for rendering pur</w:t>
-      </w:r>
-      <w:r>
-        <w:t>poses. Due to this reason, only</w:t>
-      </w:r>
-      <w:r>
-        <w:t xml:space="preserve"> data that are render relevant are </w:t>
-      </w:r>
-      <w:r>
-        <w:t xml:space="preserve">imported into the </w:t>
+        <w:t>. [</w:t>
+      </w:r>
+      <w:proofErr w:type="gramStart"/>
+      <w:r>
+        <w:t>x1</w:t>
+      </w:r>
+      <w:proofErr w:type="gramEnd"/>
+      <w:r>
+        <w:t>]</w:t>
+      </w:r>
+    </w:p>
+    <w:p>
+      <w:pPr>
+        <w:pStyle w:val="berschrift2"/>
+      </w:pPr>
+    </w:p>
+    <w:p>
+      <w:pPr>
+        <w:pStyle w:val="berschrift3"/>
+      </w:pPr>
+      <w:r>
+        <w:t>Foursquare</w:t>
+      </w:r>
+    </w:p>
+    <w:p>
+      <w:pPr>
+        <w:ind w:firstLine="0"/>
+      </w:pPr>
+      <w:r>
+        <w:rPr>
+          <w:bCs/>
+          <w:i/>
+        </w:rPr>
+        <w:t>Foursquare</w:t>
+      </w:r>
+      <w:r>
+        <w:t xml:space="preserve"> is a mobile service application which provides personalized recommendations of places for its users. In this project, </w:t>
       </w:r>
       <w:proofErr w:type="spellStart"/>
       <w:r>
-        <w:t>PostgresSQ</w:t>
-      </w:r>
-      <w:r>
-        <w:t>L</w:t>
+        <w:t>Foursquare’s</w:t>
       </w:r>
       <w:proofErr w:type="spellEnd"/>
       <w:r>
-        <w:t xml:space="preserve"> data</w:t>
-      </w:r>
-      <w:r>
-        <w:t>base</w:t>
-      </w:r>
-      <w:r>
-        <w:t>. On the other hand, Osmosis imports</w:t>
-      </w:r>
-      <w:r>
-        <w:t xml:space="preserve"> all of</w:t>
-      </w:r>
-      <w:r>
-        <w:t xml:space="preserve"> the raw </w:t>
-      </w:r>
-      <w:r>
-        <w:t>.</w:t>
+        <w:t xml:space="preserve"> RESTful API is used to access additional information </w:t>
       </w:r>
       <w:proofErr w:type="spellStart"/>
       <w:r>
-        <w:t>osm</w:t>
+        <w:t>OpenStreetMap</w:t>
       </w:r>
       <w:proofErr w:type="spellEnd"/>
       <w:r>
+        <w:t xml:space="preserve"> does not provide, more precisely extracting photos for points of interests. [</w:t>
+      </w:r>
+      <w:r>
+        <w:t>https://developer.foursquare.com/docs/</w:t>
+      </w:r>
+      <w:r>
+        <w:t>]</w:t>
+      </w:r>
+    </w:p>
+    <w:p>
+      <w:pPr>
+        <w:ind w:firstLine="0"/>
+      </w:pPr>
+    </w:p>
+    <w:p>
+      <w:pPr>
+        <w:pStyle w:val="berschrift3"/>
+      </w:pPr>
+      <w:r>
+        <w:t xml:space="preserve">4.4 </w:t>
+      </w:r>
+      <w:proofErr w:type="spellStart"/>
+      <w:r>
+        <w:t>Heroku</w:t>
+      </w:r>
+      <w:proofErr w:type="spellEnd"/>
+    </w:p>
+    <w:p>
+      <w:pPr>
+        <w:ind w:firstLine="0"/>
+      </w:pPr>
+      <w:bookmarkStart w:id="0" w:name="_GoBack"/>
+      <w:proofErr w:type="spellStart"/>
+      <w:r>
+        <w:t>Heroku</w:t>
+      </w:r>
+      <w:proofErr w:type="spellEnd"/>
+      <w:r>
+        <w:t xml:space="preserve"> (</w:t>
+      </w:r>
+      <w:r>
+        <w:t>https://www.heroku.com/platform</w:t>
+      </w:r>
+      <w:r>
+        <w:t>)is a platform-as-a-service that enables users to run their applications in the cloud. It supports several programming languages, among them Node, Ruby and Java. There are several pricing models offering a range of different features. In this case, the free plan is used which comes with the inconvenience that the application sleeps after 30 minutes of inactivity, leading to a short delay every time the chatbot is accessed after not using it.</w:t>
+      </w:r>
+    </w:p>
+    <w:p>
+      <w:pPr>
+        <w:ind w:firstLine="0"/>
+      </w:pPr>
+      <w:r>
+        <w:t xml:space="preserve">Likewise, </w:t>
+      </w:r>
+      <w:proofErr w:type="spellStart"/>
+      <w:r>
+        <w:rPr>
+          <w:i/>
+        </w:rPr>
+        <w:t>Heroku</w:t>
+      </w:r>
+      <w:proofErr w:type="spellEnd"/>
+      <w:r>
+        <w:rPr>
+          <w:i/>
+        </w:rPr>
+        <w:t xml:space="preserve"> Postgres</w:t>
+      </w:r>
+      <w:r>
+        <w:rPr>
+          <w:i/>
+        </w:rPr>
         <w:t xml:space="preserve"> </w:t>
       </w:r>
       <w:r>
-        <w:t xml:space="preserve">data, namely Nodes, Ways, Relations and their corresponding </w:t>
-      </w:r>
-      <w:r>
-        <w:t xml:space="preserve">tags </w:t>
-      </w:r>
-      <w:r>
-        <w:rPr>
-          <w:vertAlign w:val="superscript"/>
-        </w:rPr>
-        <w:t>8</w:t>
-      </w:r>
-      <w:r>
-        <w:t>.</w:t>
-      </w:r>
-    </w:p>
-    <w:p/>
-    <w:p>
-      <w:pPr>
-        <w:ind w:firstLine="0"/>
-      </w:pPr>
-    </w:p>
-    <w:p>
-      <w:pPr>
-        <w:pStyle w:val="berschrift2"/>
-      </w:pPr>
-      <w:r>
-        <w:lastRenderedPageBreak/>
-        <w:t>4.3 Messenger</w:t>
-      </w:r>
-    </w:p>
-    <w:p>
-      <w:pPr>
-        <w:ind w:firstLine="0"/>
-      </w:pPr>
-      <w:r>
-        <w:t xml:space="preserve">Telegram[x] is an instant messaging app for smartphones, tablets or computers. There are available versions for iOS, Android, Windows Phone, as well as desktop applications for Windows, OSX and Linux. Telegram concentrates on speed and security of its messages. </w:t>
-      </w:r>
-    </w:p>
-    <w:p>
-      <w:pPr>
-        <w:ind w:firstLine="0"/>
-      </w:pPr>
-      <w:r>
-        <w:t xml:space="preserve">In June 2015, Telegram introduced its Bot API, allowing third-party developers to integrate their own bots into the messenger. The bots are controlled sending HTTPS request. In this project, incoming updates from Telegram are received via an outgoing </w:t>
-      </w:r>
-      <w:proofErr w:type="spellStart"/>
-      <w:r>
-        <w:t>webhook</w:t>
-      </w:r>
-      <w:proofErr w:type="spellEnd"/>
-      <w:r>
-        <w:t>. [</w:t>
-      </w:r>
-      <w:proofErr w:type="gramStart"/>
-      <w:r>
-        <w:t>x1</w:t>
-      </w:r>
-      <w:proofErr w:type="gramEnd"/>
-      <w:r>
-        <w:t>]</w:t>
-      </w:r>
-    </w:p>
-    <w:p>
-      <w:pPr>
-        <w:pStyle w:val="berschrift2"/>
-      </w:pPr>
-    </w:p>
-    <w:p>
-      <w:pPr>
-        <w:pStyle w:val="berschrift2"/>
-      </w:pPr>
-      <w:r>
-        <w:t>Foursquare</w:t>
-      </w:r>
-    </w:p>
-    <w:p>
-      <w:pPr>
-        <w:ind w:firstLine="0"/>
-      </w:pPr>
-      <w:r>
-        <w:rPr>
-          <w:bCs/>
-        </w:rPr>
-        <w:t>Foursquare</w:t>
-      </w:r>
-      <w:r>
-        <w:t xml:space="preserve"> is a mobile service application which provides personalized recommendations of places for its users. In this project, </w:t>
-      </w:r>
-      <w:proofErr w:type="spellStart"/>
-      <w:r>
-        <w:t>Foursquare’s</w:t>
-      </w:r>
-      <w:proofErr w:type="spellEnd"/>
-      <w:r>
-        <w:t xml:space="preserve"> RESTful API is used to access additional information </w:t>
-      </w:r>
-      <w:proofErr w:type="spellStart"/>
-      <w:r>
-        <w:t>OpenStreetMap</w:t>
-      </w:r>
-      <w:proofErr w:type="spellEnd"/>
-      <w:r>
-        <w:t xml:space="preserve"> does not provide, more precisely extracting photos for points of interests. [</w:t>
-      </w:r>
-      <w:r>
-        <w:t>https://developer.foursquare.com/docs/</w:t>
-      </w:r>
-      <w:r>
-        <w:t>]</w:t>
-      </w:r>
-    </w:p>
-    <w:p>
-      <w:pPr>
-        <w:ind w:firstLine="0"/>
-      </w:pPr>
-    </w:p>
-    <w:p>
-      <w:pPr>
-        <w:pStyle w:val="berschrift2"/>
-      </w:pPr>
-      <w:r>
-        <w:t xml:space="preserve">4.4 </w:t>
-      </w:r>
-      <w:proofErr w:type="spellStart"/>
-      <w:r>
-        <w:t>Heroku</w:t>
-      </w:r>
-      <w:proofErr w:type="spellEnd"/>
-    </w:p>
-    <w:p>
-      <w:pPr>
-        <w:ind w:firstLine="0"/>
-      </w:pPr>
-      <w:proofErr w:type="spellStart"/>
-      <w:r>
-        <w:t>Heroku</w:t>
-      </w:r>
-      <w:proofErr w:type="spellEnd"/>
-      <w:r>
-        <w:t xml:space="preserve"> (</w:t>
-      </w:r>
-      <w:r>
-        <w:t>https://www.heroku.com/platform</w:t>
-      </w:r>
-      <w:r>
-        <w:t xml:space="preserve">)is a platform-as-a-service that enables users to run their applications in the cloud. It supports several programming languages, among them Node, Ruby and Java. There are several pricing models offering a range of different features. </w:t>
-      </w:r>
-      <w:r>
-        <w:t>In this case, the</w:t>
-      </w:r>
-      <w:r>
-        <w:t xml:space="preserve"> free plan </w:t>
-      </w:r>
-      <w:r>
-        <w:t xml:space="preserve">is used which comes with the inconvenience that </w:t>
-      </w:r>
-      <w:bookmarkStart w:id="0" w:name="_GoBack"/>
-      <w:bookmarkEnd w:id="0"/>
-      <w:r>
-        <w:t xml:space="preserve">the </w:t>
-      </w:r>
-      <w:r>
-        <w:t xml:space="preserve">application </w:t>
-      </w:r>
-      <w:r>
-        <w:t>sleeps after 30 minutes of inactivity, leading to a short delay every time the chatbot is accessed after not using it.</w:t>
-      </w:r>
-    </w:p>
-    <w:p>
-      <w:pPr>
-        <w:ind w:firstLine="0"/>
-      </w:pPr>
-      <w:r>
-        <w:t xml:space="preserve">Likewise, </w:t>
-      </w:r>
-      <w:proofErr w:type="spellStart"/>
-      <w:r>
-        <w:rPr>
-          <w:i/>
-        </w:rPr>
-        <w:t>Heroku</w:t>
-      </w:r>
-      <w:proofErr w:type="spellEnd"/>
-      <w:r>
-        <w:rPr>
-          <w:i/>
-        </w:rPr>
-        <w:t xml:space="preserve"> Postgres</w:t>
-      </w:r>
-      <w:r>
-        <w:rPr>
-          <w:i/>
-        </w:rPr>
-        <w:t xml:space="preserve"> </w:t>
-      </w:r>
-      <w:r>
         <w:t xml:space="preserve">is a database-as-a-service enabling the upload of the project’s database into the cloud. </w:t>
       </w:r>
     </w:p>
+    <w:bookmarkEnd w:id="0"/>
     <w:p/>
     <w:p>
       <w:pPr>
@@ -1019,56 +1057,17 @@
     </w:p>
     <w:p>
       <w:r>
-        <w:t xml:space="preserve">3: </w:t>
+        <w:t xml:space="preserve">5: </w:t>
+      </w:r>
+      <w:r>
+        <w:t>https://www.pgadmin.org/</w:t>
+      </w:r>
+    </w:p>
+    <w:p>
+      <w:r>
+        <w:t xml:space="preserve">7: </w:t>
       </w:r>
       <w:hyperlink r:id="rId6" w:history="1">
-        <w:r>
-          <w:rPr>
-            <w:rStyle w:val="Hyperlink"/>
-          </w:rPr>
-          <w:t>https://en.wikipedia.org/wiki/PostGIS</w:t>
-        </w:r>
-      </w:hyperlink>
-    </w:p>
-    <w:p>
-      <w:r>
-        <w:t xml:space="preserve">4: </w:t>
-      </w:r>
-      <w:hyperlink r:id="rId7" w:history="1">
-        <w:r>
-          <w:rPr>
-            <w:rStyle w:val="Hyperlink"/>
-          </w:rPr>
-          <w:t>https://de.wikipedia.org/wiki/PostGIS</w:t>
-        </w:r>
-      </w:hyperlink>
-    </w:p>
-    <w:p>
-      <w:r>
-        <w:t xml:space="preserve">5: </w:t>
-      </w:r>
-      <w:r>
-        <w:t>https://www.pgadmin.org/</w:t>
-      </w:r>
-    </w:p>
-    <w:p>
-      <w:r>
-        <w:t xml:space="preserve">6: </w:t>
-      </w:r>
-      <w:hyperlink r:id="rId8" w:history="1">
-        <w:r>
-          <w:rPr>
-            <w:rStyle w:val="Hyperlink"/>
-          </w:rPr>
-          <w:t>https://www.pgadmin.org/features.php</w:t>
-        </w:r>
-      </w:hyperlink>
-    </w:p>
-    <w:p>
-      <w:r>
-        <w:t xml:space="preserve">7: </w:t>
-      </w:r>
-      <w:hyperlink r:id="rId9" w:history="1">
         <w:r>
           <w:rPr>
             <w:rStyle w:val="Hyperlink"/>
@@ -1081,7 +1080,7 @@
       <w:r>
         <w:t xml:space="preserve">8: </w:t>
       </w:r>
-      <w:hyperlink r:id="rId10" w:history="1">
+      <w:hyperlink r:id="rId7" w:history="1">
         <w:r>
           <w:rPr>
             <w:rStyle w:val="Hyperlink"/>
@@ -1092,23 +1091,6 @@
     </w:p>
     <w:p>
       <w:r>
-        <w:t xml:space="preserve">9: Google Hits: API.ai </w:t>
-      </w:r>
-      <w:r>
-        <w:t>155.000, wit.ai</w:t>
-      </w:r>
-      <w:r>
-        <w:t xml:space="preserve"> </w:t>
-      </w:r>
-      <w:r>
-        <w:t>92.200</w:t>
-      </w:r>
-      <w:r>
-        <w:t>, luis.ai (20.800) (31.1.2017)</w:t>
-      </w:r>
-    </w:p>
-    <w:p>
-      <w:r>
         <w:t xml:space="preserve">10: </w:t>
       </w:r>
       <w:r>
@@ -1162,10 +1144,9 @@
     </w:p>
     <w:p>
       <w:r>
-        <w:lastRenderedPageBreak/>
         <w:t xml:space="preserve">12: </w:t>
       </w:r>
-      <w:hyperlink r:id="rId11" w:history="1">
+      <w:hyperlink r:id="rId8" w:history="1">
         <w:r>
           <w:rPr>
             <w:rStyle w:val="Hyperlink"/>
@@ -1186,7 +1167,7 @@
       <w:r>
         <w:t xml:space="preserve">X: </w:t>
       </w:r>
-      <w:hyperlink r:id="rId12" w:history="1">
+      <w:hyperlink r:id="rId9" w:history="1">
         <w:r>
           <w:rPr>
             <w:rStyle w:val="Hyperlink"/>
@@ -1197,6 +1178,7 @@
     </w:p>
     <w:p>
       <w:r>
+        <w:lastRenderedPageBreak/>
         <w:t xml:space="preserve">X1: </w:t>
       </w:r>
       <w:r>
@@ -2140,6 +2122,18 @@
       <w:lang w:val="de-DE" w:eastAsia="de-DE"/>
     </w:rPr>
   </w:style>
+  <w:style w:type="character" w:styleId="BesuchterHyperlink">
+    <w:name w:val="FollowedHyperlink"/>
+    <w:basedOn w:val="Absatz-Standardschriftart"/>
+    <w:uiPriority w:val="99"/>
+    <w:semiHidden/>
+    <w:unhideWhenUsed/>
+    <w:rsid w:val="00247D7A"/>
+    <w:rPr>
+      <w:color w:val="954F72" w:themeColor="followedHyperlink"/>
+      <w:u w:val="single"/>
+    </w:rPr>
+  </w:style>
 </w:styles>
 </file>
 

</xml_diff>

<commit_message>
added description of mahout and spark to tools and technologies
</commit_message>
<xml_diff>
--- a/doc/4 Tools and Technologies.docx
+++ b/doc/4 Tools and Technologies.docx
@@ -844,193 +844,374 @@
     <w:p/>
     <w:p>
       <w:pPr>
+        <w:pStyle w:val="berschrift2"/>
+      </w:pPr>
+      <w:r>
+        <w:t>Messenger - Telegra</w:t>
+      </w:r>
+      <w:r>
+        <w:rPr>
+          <w:rStyle w:val="berschrift2Zchn"/>
+        </w:rPr>
+        <w:t>m</w:t>
+      </w:r>
+    </w:p>
+    <w:p>
+      <w:pPr>
         <w:ind w:firstLine="0"/>
       </w:pPr>
+      <w:r>
+        <w:rPr>
+          <w:i/>
+        </w:rPr>
+        <w:t>Telegram</w:t>
+      </w:r>
+      <w:r>
+        <w:t xml:space="preserve">[x] is an instant messaging app for smartphones, tablets or computers. There are available versions for iOS, Android, Windows Phone, as well as desktop applications for Windows, OSX and Linux. Telegram concentrates on speed and security of its messages. </w:t>
+      </w:r>
+    </w:p>
+    <w:p>
+      <w:pPr>
+        <w:ind w:firstLine="0"/>
+      </w:pPr>
+      <w:r>
+        <w:lastRenderedPageBreak/>
+        <w:t xml:space="preserve">In June 2015, Telegram introduced its Bot API, allowing third-party developers to integrate their own bots into the messenger. The bots are controlled sending HTTPS request. In this project, incoming updates from Telegram are received via an outgoing </w:t>
+      </w:r>
+      <w:proofErr w:type="spellStart"/>
+      <w:r>
+        <w:t>webhook</w:t>
+      </w:r>
+      <w:proofErr w:type="spellEnd"/>
+      <w:r>
+        <w:t>. [</w:t>
+      </w:r>
+      <w:proofErr w:type="gramStart"/>
+      <w:r>
+        <w:t>x1</w:t>
+      </w:r>
+      <w:proofErr w:type="gramEnd"/>
+      <w:r>
+        <w:t>]</w:t>
+      </w:r>
     </w:p>
     <w:p>
       <w:pPr>
         <w:pStyle w:val="berschrift2"/>
       </w:pPr>
       <w:r>
+        <w:t xml:space="preserve">4.4 </w:t>
+      </w:r>
+      <w:r>
+        <w:t xml:space="preserve">Platform as a Service - </w:t>
+      </w:r>
+      <w:proofErr w:type="spellStart"/>
+      <w:r>
+        <w:t>Heroku</w:t>
+      </w:r>
+      <w:proofErr w:type="spellEnd"/>
+    </w:p>
+    <w:p>
+      <w:pPr>
+        <w:ind w:firstLine="0"/>
+      </w:pPr>
+      <w:proofErr w:type="spellStart"/>
+      <w:r>
+        <w:t>Heroku</w:t>
+      </w:r>
+      <w:proofErr w:type="spellEnd"/>
+      <w:r>
+        <w:t xml:space="preserve"> (</w:t>
+      </w:r>
+      <w:r>
+        <w:t>https://www.heroku.com/platform</w:t>
+      </w:r>
+      <w:r>
+        <w:t>)is a platform-as-a-service that enables users to run their applications in the cloud. It supports several programming languages, among them Node, Ruby and Java. There are several pricing models offering a range of different features. In this case, the free plan is used which comes with the inconvenience that the application sleeps after 30 minutes of inactivity, leading to a short delay every time the chatbot is accessed after not using it.</w:t>
+      </w:r>
+    </w:p>
+    <w:p>
+      <w:pPr>
+        <w:ind w:firstLine="0"/>
+      </w:pPr>
+      <w:r>
+        <w:t xml:space="preserve">Likewise, </w:t>
+      </w:r>
+      <w:proofErr w:type="spellStart"/>
+      <w:r>
+        <w:rPr>
+          <w:i/>
+        </w:rPr>
+        <w:t>Heroku</w:t>
+      </w:r>
+      <w:proofErr w:type="spellEnd"/>
+      <w:r>
+        <w:rPr>
+          <w:i/>
+        </w:rPr>
+        <w:t xml:space="preserve"> Postgres</w:t>
+      </w:r>
+      <w:r>
+        <w:rPr>
+          <w:i/>
+        </w:rPr>
+        <w:t xml:space="preserve"> </w:t>
+      </w:r>
+      <w:r>
+        <w:t xml:space="preserve">is a database-as-a-service enabling the upload of the project’s database into the cloud. </w:t>
+      </w:r>
+    </w:p>
+    <w:p>
+      <w:pPr>
+        <w:ind w:firstLine="0"/>
+      </w:pPr>
+    </w:p>
+    <w:p>
+      <w:pPr>
+        <w:pStyle w:val="berschrift2"/>
+      </w:pPr>
+      <w:r>
+        <w:t xml:space="preserve">4.3 </w:t>
+      </w:r>
+      <w:r>
+        <w:t>API and Libraries</w:t>
+      </w:r>
+    </w:p>
+    <w:p>
+      <w:pPr>
+        <w:pStyle w:val="berschrift3"/>
+      </w:pPr>
+      <w:r>
+        <w:t>Foursquare</w:t>
+      </w:r>
+    </w:p>
+    <w:p>
+      <w:pPr>
+        <w:ind w:firstLine="0"/>
+      </w:pPr>
+      <w:r>
+        <w:rPr>
+          <w:bCs/>
+          <w:i/>
+        </w:rPr>
+        <w:t>Foursquare</w:t>
+      </w:r>
+      <w:r>
+        <w:t xml:space="preserve"> is a mobile service application which provides personalized recommendations of places for its users. In this project, </w:t>
+      </w:r>
+      <w:proofErr w:type="spellStart"/>
+      <w:r>
+        <w:t>Foursquare’s</w:t>
+      </w:r>
+      <w:proofErr w:type="spellEnd"/>
+      <w:r>
+        <w:t xml:space="preserve"> RESTful API is used to access additional information </w:t>
+      </w:r>
+      <w:proofErr w:type="spellStart"/>
+      <w:r>
+        <w:t>OpenStreetMap</w:t>
+      </w:r>
+      <w:proofErr w:type="spellEnd"/>
+      <w:r>
+        <w:t xml:space="preserve"> does not provide, more precisely extracting photos for points of interests. [</w:t>
+      </w:r>
+      <w:r>
+        <w:t>https://developer.foursquare.com/docs/</w:t>
+      </w:r>
+      <w:r>
+        <w:t>]</w:t>
+      </w:r>
+    </w:p>
+    <w:p>
+      <w:pPr>
+        <w:pStyle w:val="berschrift3"/>
+      </w:pPr>
+      <w:r>
+        <w:t>Apache Mahout</w:t>
+      </w:r>
+    </w:p>
+    <w:p>
+      <w:pPr>
+        <w:ind w:firstLine="0"/>
+      </w:pPr>
+      <w:r>
+        <w:t>Apache Mahout is an open-source project which provides</w:t>
+      </w:r>
+      <w:r>
+        <w:t xml:space="preserve"> a set of</w:t>
+      </w:r>
+      <w:r>
+        <w:t xml:space="preserve"> </w:t>
+      </w:r>
+      <w:r>
+        <w:t xml:space="preserve">machine-learning </w:t>
+      </w:r>
+      <w:r>
+        <w:t>algorithms</w:t>
+      </w:r>
+      <w:r>
+        <w:t xml:space="preserve"> for classification, clustering and </w:t>
+      </w:r>
+      <w:r>
+        <w:t>recommendation</w:t>
+      </w:r>
+      <w:r>
+        <w:t>.</w:t>
+      </w:r>
+      <w:r>
+        <w:t xml:space="preserve"> Mahout plays a vital part in the project’s development as </w:t>
+      </w:r>
+      <w:r>
+        <w:t xml:space="preserve">Mahout’s Java library </w:t>
+      </w:r>
+      <w:r>
+        <w:t xml:space="preserve">forms the base for </w:t>
+      </w:r>
+      <w:r>
+        <w:t xml:space="preserve">the </w:t>
+      </w:r>
+      <w:r>
+        <w:t>application’s</w:t>
+      </w:r>
+      <w:r>
+        <w:t xml:space="preserve"> recommender</w:t>
+      </w:r>
+      <w:r>
+        <w:t xml:space="preserve">. </w:t>
+      </w:r>
+      <w:r>
+        <w:t xml:space="preserve">The recommender’s collaborative filtering approach </w:t>
+      </w:r>
+      <w:r>
+        <w:t xml:space="preserve">is based on </w:t>
+      </w:r>
+      <w:r>
+        <w:t>Mahout’s simple user-based recommender (</w:t>
+      </w:r>
+      <w:hyperlink r:id="rId5" w:history="1">
+        <w:r>
+          <w:rPr>
+            <w:rStyle w:val="Hyperlink"/>
+          </w:rPr>
+          <w:t>https://mahout.apache.org/users/recommender/userbased-5-minutes.html</w:t>
+        </w:r>
+      </w:hyperlink>
+      <w:r>
+        <w:t xml:space="preserve">) </w:t>
+      </w:r>
+      <w:bookmarkStart w:id="0" w:name="_GoBack"/>
+      <w:bookmarkEnd w:id="0"/>
+      <w:r>
+        <w:t>whereas some of</w:t>
+      </w:r>
+      <w:r>
+        <w:t xml:space="preserve"> Mahout’s interfaces where adapted to create a content-based mechanism that fit this project’s needs</w:t>
+      </w:r>
+      <w:r>
+        <w:t xml:space="preserve"> (more precisely in</w:t>
+      </w:r>
+      <w:r>
+        <w:t xml:space="preserve"> Relevant Aspects and</w:t>
+      </w:r>
+      <w:r>
+        <w:t xml:space="preserve"> Annex C – Design Specification)</w:t>
+      </w:r>
+      <w:r>
+        <w:t>.</w:t>
+      </w:r>
+    </w:p>
+    <w:p>
+      <w:pPr>
+        <w:pStyle w:val="berschrift3"/>
+      </w:pPr>
+      <w:r>
+        <w:t>Spark</w:t>
+      </w:r>
+    </w:p>
+    <w:p>
+      <w:pPr>
+        <w:ind w:firstLine="0"/>
+      </w:pPr>
+      <w:r>
+        <w:t xml:space="preserve">Spark is a micro framework </w:t>
+      </w:r>
+      <w:r>
+        <w:t xml:space="preserve">that is used to </w:t>
+      </w:r>
+      <w:r>
+        <w:t xml:space="preserve">create </w:t>
+      </w:r>
+      <w:r>
+        <w:t>Java web applications.</w:t>
+      </w:r>
+      <w:r>
+        <w:t xml:space="preserve"> Its most outstanding feature is its </w:t>
+      </w:r>
+      <w:r>
+        <w:t>lightweight</w:t>
+      </w:r>
+      <w:r>
+        <w:t xml:space="preserve"> design</w:t>
+      </w:r>
+      <w:r>
+        <w:t xml:space="preserve"> which </w:t>
+      </w:r>
+      <w:r>
+        <w:t xml:space="preserve">enables the setup of a web application with minimal overhead </w:t>
+      </w:r>
+      <w:r>
+        <w:t xml:space="preserve">relying on </w:t>
+      </w:r>
+      <w:r>
+        <w:t xml:space="preserve">Java 8 </w:t>
+      </w:r>
+      <w:r>
+        <w:t>language</w:t>
+      </w:r>
+      <w:r>
+        <w:t xml:space="preserve"> features. </w:t>
+      </w:r>
+      <w:r>
+        <w:t>Spark’s main component is a set of routes which defines how the app</w:t>
+      </w:r>
+      <w:r>
+        <w:t>lication is accessed by clients</w:t>
+      </w:r>
+      <w:r>
+        <w:t xml:space="preserve">. </w:t>
+      </w:r>
+      <w:r>
+        <w:t>A route consists of a HTTP verb, a path and a callback.</w:t>
+      </w:r>
+      <w:r>
+        <w:t xml:space="preserve"> In this project, a POST route is set up using Spark which receives the incoming messages from Telegram. </w:t>
+      </w:r>
+    </w:p>
+    <w:p>
+      <w:pPr>
+        <w:pStyle w:val="berschrift1"/>
+      </w:pPr>
+    </w:p>
+    <w:p>
+      <w:pPr>
+        <w:ind w:firstLine="0"/>
+        <w:rPr>
+          <w:rFonts w:eastAsiaTheme="majorEastAsia"/>
+          <w:color w:val="2E74B5" w:themeColor="accent1" w:themeShade="BF"/>
+          <w:sz w:val="32"/>
+          <w:szCs w:val="32"/>
+        </w:rPr>
+      </w:pPr>
+      <w:r>
+        <w:br w:type="page"/>
+      </w:r>
+    </w:p>
+    <w:p>
+      <w:pPr>
+        <w:pStyle w:val="berschrift1"/>
+      </w:pPr>
+      <w:r>
         <w:lastRenderedPageBreak/>
-        <w:t xml:space="preserve">4.3 </w:t>
-      </w:r>
-      <w:r>
-        <w:t>External Services</w:t>
-      </w:r>
-    </w:p>
-    <w:p>
-      <w:pPr>
-        <w:pStyle w:val="berschrift3"/>
-      </w:pPr>
-      <w:r>
-        <w:t>Telegram</w:t>
-      </w:r>
-    </w:p>
-    <w:p>
-      <w:pPr>
-        <w:ind w:firstLine="0"/>
-      </w:pPr>
-      <w:r>
-        <w:rPr>
-          <w:i/>
-        </w:rPr>
-        <w:t>Telegram</w:t>
-      </w:r>
-      <w:r>
-        <w:t xml:space="preserve">[x] is an instant messaging app for smartphones, tablets or computers. There are available versions for iOS, Android, Windows Phone, as well as desktop applications for Windows, OSX and Linux. Telegram concentrates on speed and security of its messages. </w:t>
-      </w:r>
-    </w:p>
-    <w:p>
-      <w:pPr>
-        <w:ind w:firstLine="0"/>
-      </w:pPr>
-      <w:r>
-        <w:t xml:space="preserve">In June 2015, Telegram introduced its Bot API, allowing third-party developers to integrate their own bots into the messenger. The bots are controlled sending HTTPS request. In this project, incoming updates from Telegram are received via an outgoing </w:t>
-      </w:r>
-      <w:proofErr w:type="spellStart"/>
-      <w:r>
-        <w:t>webhook</w:t>
-      </w:r>
-      <w:proofErr w:type="spellEnd"/>
-      <w:r>
-        <w:t>. [</w:t>
-      </w:r>
-      <w:proofErr w:type="gramStart"/>
-      <w:r>
-        <w:t>x1</w:t>
-      </w:r>
-      <w:proofErr w:type="gramEnd"/>
-      <w:r>
-        <w:t>]</w:t>
-      </w:r>
-    </w:p>
-    <w:p>
-      <w:pPr>
-        <w:pStyle w:val="berschrift2"/>
-      </w:pPr>
-    </w:p>
-    <w:p>
-      <w:pPr>
-        <w:pStyle w:val="berschrift3"/>
-      </w:pPr>
-      <w:r>
-        <w:t>Foursquare</w:t>
-      </w:r>
-    </w:p>
-    <w:p>
-      <w:pPr>
-        <w:ind w:firstLine="0"/>
-      </w:pPr>
-      <w:r>
-        <w:rPr>
-          <w:bCs/>
-          <w:i/>
-        </w:rPr>
-        <w:t>Foursquare</w:t>
-      </w:r>
-      <w:r>
-        <w:t xml:space="preserve"> is a mobile service application which provides personalized recommendations of places for its users. In this project, </w:t>
-      </w:r>
-      <w:proofErr w:type="spellStart"/>
-      <w:r>
-        <w:t>Foursquare’s</w:t>
-      </w:r>
-      <w:proofErr w:type="spellEnd"/>
-      <w:r>
-        <w:t xml:space="preserve"> RESTful API is used to access additional information </w:t>
-      </w:r>
-      <w:proofErr w:type="spellStart"/>
-      <w:r>
-        <w:t>OpenStreetMap</w:t>
-      </w:r>
-      <w:proofErr w:type="spellEnd"/>
-      <w:r>
-        <w:t xml:space="preserve"> does not provide, more precisely extracting photos for points of interests. [</w:t>
-      </w:r>
-      <w:r>
-        <w:t>https://developer.foursquare.com/docs/</w:t>
-      </w:r>
-      <w:r>
-        <w:t>]</w:t>
-      </w:r>
-    </w:p>
-    <w:p>
-      <w:pPr>
-        <w:ind w:firstLine="0"/>
-      </w:pPr>
-    </w:p>
-    <w:p>
-      <w:pPr>
-        <w:pStyle w:val="berschrift3"/>
-      </w:pPr>
-      <w:r>
-        <w:t xml:space="preserve">4.4 </w:t>
-      </w:r>
-      <w:proofErr w:type="spellStart"/>
-      <w:r>
-        <w:t>Heroku</w:t>
-      </w:r>
-      <w:proofErr w:type="spellEnd"/>
-    </w:p>
-    <w:p>
-      <w:pPr>
-        <w:ind w:firstLine="0"/>
-      </w:pPr>
-      <w:bookmarkStart w:id="0" w:name="_GoBack"/>
-      <w:proofErr w:type="spellStart"/>
-      <w:r>
-        <w:t>Heroku</w:t>
-      </w:r>
-      <w:proofErr w:type="spellEnd"/>
-      <w:r>
-        <w:t xml:space="preserve"> (</w:t>
-      </w:r>
-      <w:r>
-        <w:t>https://www.heroku.com/platform</w:t>
-      </w:r>
-      <w:r>
-        <w:t>)is a platform-as-a-service that enables users to run their applications in the cloud. It supports several programming languages, among them Node, Ruby and Java. There are several pricing models offering a range of different features. In this case, the free plan is used which comes with the inconvenience that the application sleeps after 30 minutes of inactivity, leading to a short delay every time the chatbot is accessed after not using it.</w:t>
-      </w:r>
-    </w:p>
-    <w:p>
-      <w:pPr>
-        <w:ind w:firstLine="0"/>
-      </w:pPr>
-      <w:r>
-        <w:t xml:space="preserve">Likewise, </w:t>
-      </w:r>
-      <w:proofErr w:type="spellStart"/>
-      <w:r>
-        <w:rPr>
-          <w:i/>
-        </w:rPr>
-        <w:t>Heroku</w:t>
-      </w:r>
-      <w:proofErr w:type="spellEnd"/>
-      <w:r>
-        <w:rPr>
-          <w:i/>
-        </w:rPr>
-        <w:t xml:space="preserve"> Postgres</w:t>
-      </w:r>
-      <w:r>
-        <w:rPr>
-          <w:i/>
-        </w:rPr>
-        <w:t xml:space="preserve"> </w:t>
-      </w:r>
-      <w:r>
-        <w:t xml:space="preserve">is a database-as-a-service enabling the upload of the project’s database into the cloud. </w:t>
-      </w:r>
-    </w:p>
-    <w:bookmarkEnd w:id="0"/>
-    <w:p/>
-    <w:p>
-      <w:pPr>
-        <w:pStyle w:val="berschrift1"/>
-      </w:pPr>
-      <w:r>
         <w:t>Bibliography</w:t>
       </w:r>
     </w:p>
@@ -1038,7 +1219,7 @@
       <w:r>
         <w:t xml:space="preserve">1: </w:t>
       </w:r>
-      <w:hyperlink r:id="rId5" w:history="1">
+      <w:hyperlink r:id="rId6" w:history="1">
         <w:r>
           <w:rPr>
             <w:rStyle w:val="Hyperlink"/>
@@ -1067,7 +1248,7 @@
       <w:r>
         <w:t xml:space="preserve">7: </w:t>
       </w:r>
-      <w:hyperlink r:id="rId6" w:history="1">
+      <w:hyperlink r:id="rId7" w:history="1">
         <w:r>
           <w:rPr>
             <w:rStyle w:val="Hyperlink"/>
@@ -1080,7 +1261,7 @@
       <w:r>
         <w:t xml:space="preserve">8: </w:t>
       </w:r>
-      <w:hyperlink r:id="rId7" w:history="1">
+      <w:hyperlink r:id="rId8" w:history="1">
         <w:r>
           <w:rPr>
             <w:rStyle w:val="Hyperlink"/>
@@ -1146,7 +1327,7 @@
       <w:r>
         <w:t xml:space="preserve">12: </w:t>
       </w:r>
-      <w:hyperlink r:id="rId8" w:history="1">
+      <w:hyperlink r:id="rId9" w:history="1">
         <w:r>
           <w:rPr>
             <w:rStyle w:val="Hyperlink"/>
@@ -1167,7 +1348,7 @@
       <w:r>
         <w:t xml:space="preserve">X: </w:t>
       </w:r>
-      <w:hyperlink r:id="rId9" w:history="1">
+      <w:hyperlink r:id="rId10" w:history="1">
         <w:r>
           <w:rPr>
             <w:rStyle w:val="Hyperlink"/>
@@ -1178,7 +1359,6 @@
     </w:p>
     <w:p>
       <w:r>
-        <w:lastRenderedPageBreak/>
         <w:t xml:space="preserve">X1: </w:t>
       </w:r>
       <w:r>
@@ -1198,6 +1378,119 @@
 <file path=word/numbering.xml><?xml version="1.0" encoding="utf-8"?>
 <w:numbering xmlns:wpc="http://schemas.microsoft.com/office/word/2010/wordprocessingCanvas" xmlns:mc="http://schemas.openxmlformats.org/markup-compatibility/2006" xmlns:o="urn:schemas-microsoft-com:office:office" xmlns:r="http://schemas.openxmlformats.org/officeDocument/2006/relationships" xmlns:m="http://schemas.openxmlformats.org/officeDocument/2006/math" xmlns:v="urn:schemas-microsoft-com:vml" xmlns:wp14="http://schemas.microsoft.com/office/word/2010/wordprocessingDrawing" xmlns:wp="http://schemas.openxmlformats.org/drawingml/2006/wordprocessingDrawing" xmlns:w10="urn:schemas-microsoft-com:office:word" xmlns:w="http://schemas.openxmlformats.org/wordprocessingml/2006/main" xmlns:w14="http://schemas.microsoft.com/office/word/2010/wordml" xmlns:w15="http://schemas.microsoft.com/office/word/2012/wordml" xmlns:wpg="http://schemas.microsoft.com/office/word/2010/wordprocessingGroup" xmlns:wpi="http://schemas.microsoft.com/office/word/2010/wordprocessingInk" xmlns:wne="http://schemas.microsoft.com/office/word/2006/wordml" xmlns:wps="http://schemas.microsoft.com/office/word/2010/wordprocessingShape" mc:Ignorable="w14 w15 wp14">
   <w:abstractNum w:abstractNumId="0" w15:restartNumberingAfterBreak="0">
+    <w:nsid w:val="140414AA"/>
+    <w:multiLevelType w:val="hybridMultilevel"/>
+    <w:tmpl w:val="09EAA444"/>
+    <w:lvl w:ilvl="0" w:tplc="05F01A02">
+      <w:start w:val="4"/>
+      <w:numFmt w:val="bullet"/>
+      <w:lvlText w:val="-"/>
+      <w:lvlJc w:val="left"/>
+      <w:pPr>
+        <w:ind w:left="720" w:hanging="360"/>
+      </w:pPr>
+      <w:rPr>
+        <w:rFonts w:ascii="Times New Roman" w:eastAsiaTheme="minorHAnsi" w:hAnsi="Times New Roman" w:cs="Times New Roman" w:hint="default"/>
+      </w:rPr>
+    </w:lvl>
+    <w:lvl w:ilvl="1" w:tplc="04070003" w:tentative="1">
+      <w:start w:val="1"/>
+      <w:numFmt w:val="bullet"/>
+      <w:lvlText w:val="o"/>
+      <w:lvlJc w:val="left"/>
+      <w:pPr>
+        <w:ind w:left="1440" w:hanging="360"/>
+      </w:pPr>
+      <w:rPr>
+        <w:rFonts w:ascii="Courier New" w:hAnsi="Courier New" w:cs="Courier New" w:hint="default"/>
+      </w:rPr>
+    </w:lvl>
+    <w:lvl w:ilvl="2" w:tplc="04070005" w:tentative="1">
+      <w:start w:val="1"/>
+      <w:numFmt w:val="bullet"/>
+      <w:lvlText w:val=""/>
+      <w:lvlJc w:val="left"/>
+      <w:pPr>
+        <w:ind w:left="2160" w:hanging="360"/>
+      </w:pPr>
+      <w:rPr>
+        <w:rFonts w:ascii="Wingdings" w:hAnsi="Wingdings" w:hint="default"/>
+      </w:rPr>
+    </w:lvl>
+    <w:lvl w:ilvl="3" w:tplc="04070001" w:tentative="1">
+      <w:start w:val="1"/>
+      <w:numFmt w:val="bullet"/>
+      <w:lvlText w:val=""/>
+      <w:lvlJc w:val="left"/>
+      <w:pPr>
+        <w:ind w:left="2880" w:hanging="360"/>
+      </w:pPr>
+      <w:rPr>
+        <w:rFonts w:ascii="Symbol" w:hAnsi="Symbol" w:hint="default"/>
+      </w:rPr>
+    </w:lvl>
+    <w:lvl w:ilvl="4" w:tplc="04070003" w:tentative="1">
+      <w:start w:val="1"/>
+      <w:numFmt w:val="bullet"/>
+      <w:lvlText w:val="o"/>
+      <w:lvlJc w:val="left"/>
+      <w:pPr>
+        <w:ind w:left="3600" w:hanging="360"/>
+      </w:pPr>
+      <w:rPr>
+        <w:rFonts w:ascii="Courier New" w:hAnsi="Courier New" w:cs="Courier New" w:hint="default"/>
+      </w:rPr>
+    </w:lvl>
+    <w:lvl w:ilvl="5" w:tplc="04070005" w:tentative="1">
+      <w:start w:val="1"/>
+      <w:numFmt w:val="bullet"/>
+      <w:lvlText w:val=""/>
+      <w:lvlJc w:val="left"/>
+      <w:pPr>
+        <w:ind w:left="4320" w:hanging="360"/>
+      </w:pPr>
+      <w:rPr>
+        <w:rFonts w:ascii="Wingdings" w:hAnsi="Wingdings" w:hint="default"/>
+      </w:rPr>
+    </w:lvl>
+    <w:lvl w:ilvl="6" w:tplc="04070001" w:tentative="1">
+      <w:start w:val="1"/>
+      <w:numFmt w:val="bullet"/>
+      <w:lvlText w:val=""/>
+      <w:lvlJc w:val="left"/>
+      <w:pPr>
+        <w:ind w:left="5040" w:hanging="360"/>
+      </w:pPr>
+      <w:rPr>
+        <w:rFonts w:ascii="Symbol" w:hAnsi="Symbol" w:hint="default"/>
+      </w:rPr>
+    </w:lvl>
+    <w:lvl w:ilvl="7" w:tplc="04070003" w:tentative="1">
+      <w:start w:val="1"/>
+      <w:numFmt w:val="bullet"/>
+      <w:lvlText w:val="o"/>
+      <w:lvlJc w:val="left"/>
+      <w:pPr>
+        <w:ind w:left="5760" w:hanging="360"/>
+      </w:pPr>
+      <w:rPr>
+        <w:rFonts w:ascii="Courier New" w:hAnsi="Courier New" w:cs="Courier New" w:hint="default"/>
+      </w:rPr>
+    </w:lvl>
+    <w:lvl w:ilvl="8" w:tplc="04070005" w:tentative="1">
+      <w:start w:val="1"/>
+      <w:numFmt w:val="bullet"/>
+      <w:lvlText w:val=""/>
+      <w:lvlJc w:val="left"/>
+      <w:pPr>
+        <w:ind w:left="6480" w:hanging="360"/>
+      </w:pPr>
+      <w:rPr>
+        <w:rFonts w:ascii="Wingdings" w:hAnsi="Wingdings" w:hint="default"/>
+      </w:rPr>
+    </w:lvl>
+  </w:abstractNum>
+  <w:abstractNum w:abstractNumId="1" w15:restartNumberingAfterBreak="0">
     <w:nsid w:val="34D47133"/>
     <w:multiLevelType w:val="hybridMultilevel"/>
     <w:tmpl w:val="C29ED886"/>
@@ -1310,7 +1603,7 @@
       </w:rPr>
     </w:lvl>
   </w:abstractNum>
-  <w:abstractNum w:abstractNumId="1" w15:restartNumberingAfterBreak="0">
+  <w:abstractNum w:abstractNumId="2" w15:restartNumberingAfterBreak="0">
     <w:nsid w:val="4D7C4DE5"/>
     <w:multiLevelType w:val="hybridMultilevel"/>
     <w:tmpl w:val="757481A4"/>
@@ -1423,7 +1716,7 @@
       </w:rPr>
     </w:lvl>
   </w:abstractNum>
-  <w:abstractNum w:abstractNumId="2" w15:restartNumberingAfterBreak="0">
+  <w:abstractNum w:abstractNumId="3" w15:restartNumberingAfterBreak="0">
     <w:nsid w:val="50D95A51"/>
     <w:multiLevelType w:val="hybridMultilevel"/>
     <w:tmpl w:val="8A1A770E"/>
@@ -1536,13 +1829,132 @@
       </w:rPr>
     </w:lvl>
   </w:abstractNum>
+  <w:abstractNum w:abstractNumId="4" w15:restartNumberingAfterBreak="0">
+    <w:nsid w:val="6E0C0DEB"/>
+    <w:multiLevelType w:val="hybridMultilevel"/>
+    <w:tmpl w:val="70FE3B88"/>
+    <w:lvl w:ilvl="0" w:tplc="D298C52A">
+      <w:start w:val="4"/>
+      <w:numFmt w:val="bullet"/>
+      <w:lvlText w:val="-"/>
+      <w:lvlJc w:val="left"/>
+      <w:pPr>
+        <w:ind w:left="720" w:hanging="360"/>
+      </w:pPr>
+      <w:rPr>
+        <w:rFonts w:ascii="Times New Roman" w:eastAsiaTheme="minorHAnsi" w:hAnsi="Times New Roman" w:cs="Times New Roman" w:hint="default"/>
+      </w:rPr>
+    </w:lvl>
+    <w:lvl w:ilvl="1" w:tplc="04070003" w:tentative="1">
+      <w:start w:val="1"/>
+      <w:numFmt w:val="bullet"/>
+      <w:lvlText w:val="o"/>
+      <w:lvlJc w:val="left"/>
+      <w:pPr>
+        <w:ind w:left="1440" w:hanging="360"/>
+      </w:pPr>
+      <w:rPr>
+        <w:rFonts w:ascii="Courier New" w:hAnsi="Courier New" w:cs="Courier New" w:hint="default"/>
+      </w:rPr>
+    </w:lvl>
+    <w:lvl w:ilvl="2" w:tplc="04070005" w:tentative="1">
+      <w:start w:val="1"/>
+      <w:numFmt w:val="bullet"/>
+      <w:lvlText w:val=""/>
+      <w:lvlJc w:val="left"/>
+      <w:pPr>
+        <w:ind w:left="2160" w:hanging="360"/>
+      </w:pPr>
+      <w:rPr>
+        <w:rFonts w:ascii="Wingdings" w:hAnsi="Wingdings" w:hint="default"/>
+      </w:rPr>
+    </w:lvl>
+    <w:lvl w:ilvl="3" w:tplc="04070001" w:tentative="1">
+      <w:start w:val="1"/>
+      <w:numFmt w:val="bullet"/>
+      <w:lvlText w:val=""/>
+      <w:lvlJc w:val="left"/>
+      <w:pPr>
+        <w:ind w:left="2880" w:hanging="360"/>
+      </w:pPr>
+      <w:rPr>
+        <w:rFonts w:ascii="Symbol" w:hAnsi="Symbol" w:hint="default"/>
+      </w:rPr>
+    </w:lvl>
+    <w:lvl w:ilvl="4" w:tplc="04070003" w:tentative="1">
+      <w:start w:val="1"/>
+      <w:numFmt w:val="bullet"/>
+      <w:lvlText w:val="o"/>
+      <w:lvlJc w:val="left"/>
+      <w:pPr>
+        <w:ind w:left="3600" w:hanging="360"/>
+      </w:pPr>
+      <w:rPr>
+        <w:rFonts w:ascii="Courier New" w:hAnsi="Courier New" w:cs="Courier New" w:hint="default"/>
+      </w:rPr>
+    </w:lvl>
+    <w:lvl w:ilvl="5" w:tplc="04070005" w:tentative="1">
+      <w:start w:val="1"/>
+      <w:numFmt w:val="bullet"/>
+      <w:lvlText w:val=""/>
+      <w:lvlJc w:val="left"/>
+      <w:pPr>
+        <w:ind w:left="4320" w:hanging="360"/>
+      </w:pPr>
+      <w:rPr>
+        <w:rFonts w:ascii="Wingdings" w:hAnsi="Wingdings" w:hint="default"/>
+      </w:rPr>
+    </w:lvl>
+    <w:lvl w:ilvl="6" w:tplc="04070001" w:tentative="1">
+      <w:start w:val="1"/>
+      <w:numFmt w:val="bullet"/>
+      <w:lvlText w:val=""/>
+      <w:lvlJc w:val="left"/>
+      <w:pPr>
+        <w:ind w:left="5040" w:hanging="360"/>
+      </w:pPr>
+      <w:rPr>
+        <w:rFonts w:ascii="Symbol" w:hAnsi="Symbol" w:hint="default"/>
+      </w:rPr>
+    </w:lvl>
+    <w:lvl w:ilvl="7" w:tplc="04070003" w:tentative="1">
+      <w:start w:val="1"/>
+      <w:numFmt w:val="bullet"/>
+      <w:lvlText w:val="o"/>
+      <w:lvlJc w:val="left"/>
+      <w:pPr>
+        <w:ind w:left="5760" w:hanging="360"/>
+      </w:pPr>
+      <w:rPr>
+        <w:rFonts w:ascii="Courier New" w:hAnsi="Courier New" w:cs="Courier New" w:hint="default"/>
+      </w:rPr>
+    </w:lvl>
+    <w:lvl w:ilvl="8" w:tplc="04070005" w:tentative="1">
+      <w:start w:val="1"/>
+      <w:numFmt w:val="bullet"/>
+      <w:lvlText w:val=""/>
+      <w:lvlJc w:val="left"/>
+      <w:pPr>
+        <w:ind w:left="6480" w:hanging="360"/>
+      </w:pPr>
+      <w:rPr>
+        <w:rFonts w:ascii="Wingdings" w:hAnsi="Wingdings" w:hint="default"/>
+      </w:rPr>
+    </w:lvl>
+  </w:abstractNum>
   <w:num w:numId="1">
+    <w:abstractNumId w:val="2"/>
+  </w:num>
+  <w:num w:numId="2">
+    <w:abstractNumId w:val="3"/>
+  </w:num>
+  <w:num w:numId="3">
     <w:abstractNumId w:val="1"/>
   </w:num>
-  <w:num w:numId="2">
-    <w:abstractNumId w:val="2"/>
+  <w:num w:numId="4">
+    <w:abstractNumId w:val="4"/>
   </w:num>
-  <w:num w:numId="3">
+  <w:num w:numId="5">
     <w:abstractNumId w:val="0"/>
   </w:num>
 </w:numbering>
@@ -2134,6 +2546,17 @@
       <w:u w:val="single"/>
     </w:rPr>
   </w:style>
+  <w:style w:type="character" w:styleId="Fett">
+    <w:name w:val="Strong"/>
+    <w:basedOn w:val="Absatz-Standardschriftart"/>
+    <w:uiPriority w:val="22"/>
+    <w:qFormat/>
+    <w:rsid w:val="002E6185"/>
+    <w:rPr>
+      <w:b/>
+      <w:bCs/>
+    </w:rPr>
+  </w:style>
 </w:styles>
 </file>
 

</xml_diff>